<commit_message>
skeleton of final thesis
</commit_message>
<xml_diff>
--- a/Final Thesis - Analysis of Walking - Chinh Tran.docx
+++ b/Final Thesis - Analysis of Walking - Chinh Tran.docx
@@ -7,16 +7,20 @@
         <w:jc w:val="center"/>
         <w:rPr>
           <w:rFonts w:ascii="Times New Roman" w:hAnsi="Times New Roman" w:cs="Times New Roman"/>
-          <w:sz w:val="48"/>
-          <w:szCs w:val="48"/>
+          <w:b/>
+          <w:bCs/>
+          <w:sz w:val="28"/>
+          <w:szCs w:val="28"/>
           <w:lang w:val="en-US"/>
         </w:rPr>
       </w:pPr>
       <w:r>
         <w:rPr>
           <w:rFonts w:ascii="Times New Roman" w:hAnsi="Times New Roman" w:cs="Times New Roman"/>
-          <w:sz w:val="48"/>
-          <w:szCs w:val="48"/>
+          <w:b/>
+          <w:bCs/>
+          <w:sz w:val="28"/>
+          <w:szCs w:val="28"/>
           <w:lang w:val="en-US"/>
         </w:rPr>
         <w:t>Thanks</w:t>
@@ -24,6 +28,7 @@
     </w:p>
     <w:p>
       <w:pPr>
+        <w:spacing w:after="120" w:line="312" w:lineRule="auto"/>
         <w:jc w:val="both"/>
         <w:rPr>
           <w:rFonts w:ascii="Times New Roman" w:hAnsi="Times New Roman" w:cs="Times New Roman"/>
@@ -105,23 +110,7 @@
           <w:sz w:val="28"/>
           <w:szCs w:val="28"/>
         </w:rPr>
-        <w:t xml:space="preserve">I would like to </w:t>
-      </w:r>
-      <w:r>
-        <w:rPr>
-          <w:rFonts w:ascii="Times New Roman" w:hAnsi="Times New Roman" w:cs="Times New Roman"/>
-          <w:sz w:val="28"/>
-          <w:szCs w:val="28"/>
-        </w:rPr>
-        <w:t>give</w:t>
-      </w:r>
-      <w:r>
-        <w:rPr>
-          <w:rFonts w:ascii="Times New Roman" w:hAnsi="Times New Roman" w:cs="Times New Roman"/>
-          <w:sz w:val="28"/>
-          <w:szCs w:val="28"/>
-        </w:rPr>
-        <w:t xml:space="preserve"> thanks to Mr. Huynh </w:t>
+        <w:t xml:space="preserve">I would like to give thanks to Mr. Huynh </w:t>
       </w:r>
       <w:proofErr w:type="spellStart"/>
       <w:r>
@@ -139,23 +128,7 @@
           <w:sz w:val="28"/>
           <w:szCs w:val="28"/>
         </w:rPr>
-        <w:t xml:space="preserve"> Hung and the teachers at </w:t>
-      </w:r>
-      <w:r>
-        <w:rPr>
-          <w:rFonts w:ascii="Times New Roman" w:hAnsi="Times New Roman" w:cs="Times New Roman"/>
-          <w:sz w:val="28"/>
-          <w:szCs w:val="28"/>
-        </w:rPr>
-        <w:t>Da Nang University of Technology and Science</w:t>
-      </w:r>
-      <w:r>
-        <w:rPr>
-          <w:rFonts w:ascii="Times New Roman" w:hAnsi="Times New Roman" w:cs="Times New Roman"/>
-          <w:sz w:val="28"/>
-          <w:szCs w:val="28"/>
-        </w:rPr>
-        <w:t xml:space="preserve"> for helping me in the whole process of researching and implementing this graduate project.</w:t>
+        <w:t xml:space="preserve"> Hung and the teachers at Da Nang University of Technology and Science for helping me in the whole process of researching and implementing this graduate project.</w:t>
       </w:r>
     </w:p>
     <w:p>
@@ -170,6 +143,54 @@
     </w:p>
     <w:p>
       <w:pPr>
+        <w:rPr>
+          <w:rFonts w:ascii="Times New Roman" w:hAnsi="Times New Roman" w:cs="Times New Roman"/>
+          <w:sz w:val="28"/>
+          <w:szCs w:val="28"/>
+        </w:rPr>
+      </w:pPr>
+      <w:r>
+        <w:rPr>
+          <w:rFonts w:ascii="Times New Roman" w:hAnsi="Times New Roman" w:cs="Times New Roman"/>
+          <w:sz w:val="28"/>
+          <w:szCs w:val="28"/>
+        </w:rPr>
+        <w:br w:type="page"/>
+      </w:r>
+    </w:p>
+    <w:p>
+      <w:pPr>
+        <w:pStyle w:val="ListParagraph"/>
+        <w:numPr>
+          <w:ilvl w:val="0"/>
+          <w:numId w:val="1"/>
+        </w:numPr>
+        <w:jc w:val="center"/>
+        <w:rPr>
+          <w:rFonts w:ascii="Times New Roman" w:hAnsi="Times New Roman" w:cs="Times New Roman"/>
+          <w:sz w:val="28"/>
+          <w:szCs w:val="28"/>
+        </w:rPr>
+      </w:pPr>
+      <w:r>
+        <w:rPr>
+          <w:rFonts w:ascii="Times New Roman" w:hAnsi="Times New Roman" w:cs="Times New Roman"/>
+          <w:b/>
+          <w:bCs/>
+          <w:sz w:val="28"/>
+          <w:szCs w:val="28"/>
+        </w:rPr>
+        <w:lastRenderedPageBreak/>
+        <w:t>INTRODUCTION</w:t>
+      </w:r>
+    </w:p>
+    <w:p>
+      <w:pPr>
+        <w:pStyle w:val="ListParagraph"/>
+        <w:numPr>
+          <w:ilvl w:val="1"/>
+          <w:numId w:val="1"/>
+        </w:numPr>
         <w:jc w:val="both"/>
         <w:rPr>
           <w:rFonts w:ascii="Times New Roman" w:hAnsi="Times New Roman" w:cs="Times New Roman"/>
@@ -177,8 +198,739 @@
           <w:szCs w:val="28"/>
         </w:rPr>
       </w:pPr>
-      <w:bookmarkStart w:id="0" w:name="_GoBack"/>
-      <w:bookmarkEnd w:id="0"/>
+      <w:r>
+        <w:rPr>
+          <w:rFonts w:ascii="Times New Roman" w:hAnsi="Times New Roman" w:cs="Times New Roman"/>
+          <w:b/>
+          <w:bCs/>
+          <w:sz w:val="28"/>
+          <w:szCs w:val="28"/>
+        </w:rPr>
+        <w:t>The main purpose of the topic.</w:t>
+      </w:r>
+    </w:p>
+    <w:p>
+      <w:pPr>
+        <w:pStyle w:val="ListParagraph"/>
+        <w:numPr>
+          <w:ilvl w:val="1"/>
+          <w:numId w:val="1"/>
+        </w:numPr>
+        <w:jc w:val="both"/>
+        <w:rPr>
+          <w:rFonts w:ascii="Times New Roman" w:hAnsi="Times New Roman" w:cs="Times New Roman"/>
+          <w:sz w:val="28"/>
+          <w:szCs w:val="28"/>
+        </w:rPr>
+      </w:pPr>
+      <w:r>
+        <w:rPr>
+          <w:rFonts w:ascii="Times New Roman" w:hAnsi="Times New Roman" w:cs="Times New Roman"/>
+          <w:b/>
+          <w:bCs/>
+          <w:sz w:val="28"/>
+          <w:szCs w:val="28"/>
+        </w:rPr>
+        <w:t>The research</w:t>
+      </w:r>
+      <w:r>
+        <w:rPr>
+          <w:rFonts w:ascii="Times New Roman" w:hAnsi="Times New Roman" w:cs="Times New Roman"/>
+          <w:b/>
+          <w:bCs/>
+          <w:sz w:val="28"/>
+          <w:szCs w:val="28"/>
+          <w:lang w:val="vi-VN"/>
+        </w:rPr>
+        <w:t xml:space="preserve"> subjects.</w:t>
+      </w:r>
+    </w:p>
+    <w:p>
+      <w:pPr>
+        <w:pStyle w:val="ListParagraph"/>
+        <w:numPr>
+          <w:ilvl w:val="1"/>
+          <w:numId w:val="1"/>
+        </w:numPr>
+        <w:jc w:val="both"/>
+        <w:rPr>
+          <w:rFonts w:ascii="Times New Roman" w:hAnsi="Times New Roman" w:cs="Times New Roman"/>
+          <w:sz w:val="28"/>
+          <w:szCs w:val="28"/>
+        </w:rPr>
+      </w:pPr>
+      <w:r>
+        <w:rPr>
+          <w:rFonts w:ascii="Times New Roman" w:hAnsi="Times New Roman" w:cs="Times New Roman"/>
+          <w:b/>
+          <w:bCs/>
+          <w:sz w:val="28"/>
+          <w:szCs w:val="28"/>
+          <w:lang w:val="vi-VN"/>
+        </w:rPr>
+        <w:t>Tools and application.</w:t>
+      </w:r>
+    </w:p>
+    <w:p>
+      <w:pPr>
+        <w:pStyle w:val="ListParagraph"/>
+        <w:numPr>
+          <w:ilvl w:val="1"/>
+          <w:numId w:val="1"/>
+        </w:numPr>
+        <w:jc w:val="both"/>
+        <w:rPr>
+          <w:rFonts w:ascii="Times New Roman" w:hAnsi="Times New Roman" w:cs="Times New Roman"/>
+          <w:sz w:val="28"/>
+          <w:szCs w:val="28"/>
+        </w:rPr>
+      </w:pPr>
+      <w:r>
+        <w:rPr>
+          <w:rFonts w:ascii="Times New Roman" w:hAnsi="Times New Roman" w:cs="Times New Roman"/>
+          <w:b/>
+          <w:bCs/>
+          <w:sz w:val="28"/>
+          <w:szCs w:val="28"/>
+          <w:lang w:val="vi-VN"/>
+        </w:rPr>
+        <w:t>Montreal Universicy and VISION Department DIRO.</w:t>
+      </w:r>
+    </w:p>
+    <w:p>
+      <w:pPr>
+        <w:pStyle w:val="ListParagraph"/>
+        <w:numPr>
+          <w:ilvl w:val="0"/>
+          <w:numId w:val="1"/>
+        </w:numPr>
+        <w:jc w:val="center"/>
+        <w:rPr>
+          <w:rFonts w:ascii="Times New Roman" w:hAnsi="Times New Roman" w:cs="Times New Roman"/>
+          <w:sz w:val="28"/>
+          <w:szCs w:val="28"/>
+        </w:rPr>
+      </w:pPr>
+      <w:r>
+        <w:rPr>
+          <w:rFonts w:ascii="Times New Roman" w:hAnsi="Times New Roman" w:cs="Times New Roman"/>
+          <w:b/>
+          <w:bCs/>
+          <w:sz w:val="28"/>
+          <w:szCs w:val="28"/>
+        </w:rPr>
+        <w:t>INTRODUCE THE WALKING CYCLE AND THE ARMNORMAL WALKING</w:t>
+      </w:r>
+    </w:p>
+    <w:p>
+      <w:pPr>
+        <w:pStyle w:val="ListParagraph"/>
+        <w:numPr>
+          <w:ilvl w:val="1"/>
+          <w:numId w:val="1"/>
+        </w:numPr>
+        <w:jc w:val="both"/>
+        <w:rPr>
+          <w:rFonts w:ascii="Times New Roman" w:hAnsi="Times New Roman" w:cs="Times New Roman"/>
+          <w:sz w:val="28"/>
+          <w:szCs w:val="28"/>
+        </w:rPr>
+      </w:pPr>
+      <w:r>
+        <w:rPr>
+          <w:rFonts w:ascii="Times New Roman" w:hAnsi="Times New Roman" w:cs="Times New Roman"/>
+          <w:b/>
+          <w:bCs/>
+          <w:sz w:val="28"/>
+          <w:szCs w:val="28"/>
+        </w:rPr>
+        <w:t>The</w:t>
+      </w:r>
+      <w:r>
+        <w:rPr>
+          <w:rFonts w:ascii="Times New Roman" w:hAnsi="Times New Roman" w:cs="Times New Roman"/>
+          <w:b/>
+          <w:bCs/>
+          <w:sz w:val="28"/>
+          <w:szCs w:val="28"/>
+          <w:lang w:val="vi-VN"/>
+        </w:rPr>
+        <w:t xml:space="preserve"> cycle of</w:t>
+      </w:r>
+      <w:r>
+        <w:rPr>
+          <w:rFonts w:ascii="Times New Roman" w:hAnsi="Times New Roman" w:cs="Times New Roman"/>
+          <w:b/>
+          <w:bCs/>
+          <w:sz w:val="28"/>
+          <w:szCs w:val="28"/>
+          <w:lang w:val="en-US"/>
+        </w:rPr>
+        <w:t xml:space="preserve"> a normal walking.</w:t>
+      </w:r>
+    </w:p>
+    <w:p>
+      <w:pPr>
+        <w:pStyle w:val="ListParagraph"/>
+        <w:numPr>
+          <w:ilvl w:val="1"/>
+          <w:numId w:val="1"/>
+        </w:numPr>
+        <w:jc w:val="both"/>
+        <w:rPr>
+          <w:rFonts w:ascii="Times New Roman" w:hAnsi="Times New Roman" w:cs="Times New Roman"/>
+          <w:sz w:val="28"/>
+          <w:szCs w:val="28"/>
+        </w:rPr>
+      </w:pPr>
+      <w:r>
+        <w:rPr>
+          <w:rFonts w:ascii="Times New Roman" w:hAnsi="Times New Roman" w:cs="Times New Roman"/>
+          <w:b/>
+          <w:bCs/>
+          <w:sz w:val="28"/>
+          <w:szCs w:val="28"/>
+          <w:lang w:val="en-US"/>
+        </w:rPr>
+        <w:t>Two types of an anormal walking.</w:t>
+      </w:r>
+    </w:p>
+    <w:p>
+      <w:pPr>
+        <w:pStyle w:val="ListParagraph"/>
+        <w:numPr>
+          <w:ilvl w:val="0"/>
+          <w:numId w:val="1"/>
+        </w:numPr>
+        <w:jc w:val="center"/>
+        <w:rPr>
+          <w:rFonts w:ascii="Times New Roman" w:hAnsi="Times New Roman" w:cs="Times New Roman"/>
+          <w:sz w:val="28"/>
+          <w:szCs w:val="28"/>
+        </w:rPr>
+      </w:pPr>
+      <w:r>
+        <w:rPr>
+          <w:rFonts w:ascii="Times New Roman" w:hAnsi="Times New Roman" w:cs="Times New Roman"/>
+          <w:b/>
+          <w:bCs/>
+          <w:sz w:val="28"/>
+          <w:szCs w:val="28"/>
+        </w:rPr>
+        <w:t>INTRODUCE THE CURVATURE TYPE AND CURVATURE MAPS.</w:t>
+      </w:r>
+    </w:p>
+    <w:p>
+      <w:pPr>
+        <w:pStyle w:val="ListParagraph"/>
+        <w:numPr>
+          <w:ilvl w:val="1"/>
+          <w:numId w:val="1"/>
+        </w:numPr>
+        <w:jc w:val="both"/>
+        <w:rPr>
+          <w:rFonts w:ascii="Times New Roman" w:hAnsi="Times New Roman" w:cs="Times New Roman"/>
+          <w:sz w:val="28"/>
+          <w:szCs w:val="28"/>
+        </w:rPr>
+      </w:pPr>
+      <w:r>
+        <w:rPr>
+          <w:rFonts w:ascii="Times New Roman" w:hAnsi="Times New Roman" w:cs="Times New Roman"/>
+          <w:b/>
+          <w:bCs/>
+          <w:sz w:val="28"/>
+          <w:szCs w:val="28"/>
+        </w:rPr>
+        <w:t>Gaussian curvatures.</w:t>
+      </w:r>
+    </w:p>
+    <w:p>
+      <w:pPr>
+        <w:pStyle w:val="ListParagraph"/>
+        <w:numPr>
+          <w:ilvl w:val="1"/>
+          <w:numId w:val="1"/>
+        </w:numPr>
+        <w:jc w:val="both"/>
+        <w:rPr>
+          <w:rFonts w:ascii="Times New Roman" w:hAnsi="Times New Roman" w:cs="Times New Roman"/>
+          <w:sz w:val="28"/>
+          <w:szCs w:val="28"/>
+        </w:rPr>
+      </w:pPr>
+      <w:r>
+        <w:rPr>
+          <w:rFonts w:ascii="Times New Roman" w:hAnsi="Times New Roman" w:cs="Times New Roman"/>
+          <w:b/>
+          <w:bCs/>
+          <w:sz w:val="28"/>
+          <w:szCs w:val="28"/>
+        </w:rPr>
+        <w:t>Mean curvatures.</w:t>
+      </w:r>
+    </w:p>
+    <w:p>
+      <w:pPr>
+        <w:pStyle w:val="ListParagraph"/>
+        <w:numPr>
+          <w:ilvl w:val="1"/>
+          <w:numId w:val="1"/>
+        </w:numPr>
+        <w:jc w:val="both"/>
+        <w:rPr>
+          <w:rFonts w:ascii="Times New Roman" w:hAnsi="Times New Roman" w:cs="Times New Roman"/>
+          <w:sz w:val="28"/>
+          <w:szCs w:val="28"/>
+        </w:rPr>
+      </w:pPr>
+      <w:r>
+        <w:rPr>
+          <w:rFonts w:ascii="Times New Roman" w:hAnsi="Times New Roman" w:cs="Times New Roman"/>
+          <w:b/>
+          <w:bCs/>
+          <w:sz w:val="28"/>
+          <w:szCs w:val="28"/>
+        </w:rPr>
+        <w:t>Absolute curvatures.</w:t>
+      </w:r>
+    </w:p>
+    <w:p>
+      <w:pPr>
+        <w:pStyle w:val="ListParagraph"/>
+        <w:numPr>
+          <w:ilvl w:val="1"/>
+          <w:numId w:val="1"/>
+        </w:numPr>
+        <w:jc w:val="both"/>
+        <w:rPr>
+          <w:rFonts w:ascii="Times New Roman" w:hAnsi="Times New Roman" w:cs="Times New Roman"/>
+          <w:sz w:val="28"/>
+          <w:szCs w:val="28"/>
+        </w:rPr>
+      </w:pPr>
+      <w:r>
+        <w:rPr>
+          <w:rFonts w:ascii="Times New Roman" w:hAnsi="Times New Roman" w:cs="Times New Roman"/>
+          <w:b/>
+          <w:bCs/>
+          <w:sz w:val="28"/>
+          <w:szCs w:val="28"/>
+        </w:rPr>
+        <w:t>Root mean square curvatures.</w:t>
+      </w:r>
+    </w:p>
+    <w:p>
+      <w:pPr>
+        <w:pStyle w:val="ListParagraph"/>
+        <w:numPr>
+          <w:ilvl w:val="0"/>
+          <w:numId w:val="1"/>
+        </w:numPr>
+        <w:jc w:val="center"/>
+        <w:rPr>
+          <w:rFonts w:ascii="Times New Roman" w:hAnsi="Times New Roman" w:cs="Times New Roman"/>
+          <w:sz w:val="28"/>
+          <w:szCs w:val="28"/>
+        </w:rPr>
+      </w:pPr>
+      <w:r>
+        <w:rPr>
+          <w:rFonts w:ascii="Times New Roman" w:hAnsi="Times New Roman" w:cs="Times New Roman"/>
+          <w:b/>
+          <w:bCs/>
+          <w:sz w:val="28"/>
+          <w:szCs w:val="28"/>
+        </w:rPr>
+        <w:t>DATA RECORDING FROM KINECT V2.0 AND SIMULATE FROM MAKE HUMAN</w:t>
+      </w:r>
+      <w:r>
+        <w:rPr>
+          <w:rFonts w:ascii="Times New Roman" w:hAnsi="Times New Roman" w:cs="Times New Roman"/>
+          <w:b/>
+          <w:bCs/>
+          <w:sz w:val="28"/>
+          <w:szCs w:val="28"/>
+        </w:rPr>
+        <w:t>.</w:t>
+      </w:r>
+    </w:p>
+    <w:p>
+      <w:pPr>
+        <w:pStyle w:val="ListParagraph"/>
+        <w:numPr>
+          <w:ilvl w:val="1"/>
+          <w:numId w:val="1"/>
+        </w:numPr>
+        <w:jc w:val="both"/>
+        <w:rPr>
+          <w:rFonts w:ascii="Times New Roman" w:hAnsi="Times New Roman" w:cs="Times New Roman"/>
+          <w:sz w:val="28"/>
+          <w:szCs w:val="28"/>
+        </w:rPr>
+      </w:pPr>
+      <w:r>
+        <w:rPr>
+          <w:rFonts w:ascii="Times New Roman" w:hAnsi="Times New Roman" w:cs="Times New Roman"/>
+          <w:b/>
+          <w:bCs/>
+          <w:sz w:val="28"/>
+          <w:szCs w:val="28"/>
+        </w:rPr>
+        <w:t>Real Data Set from Kinect v2.0.</w:t>
+      </w:r>
+    </w:p>
+    <w:p>
+      <w:pPr>
+        <w:pStyle w:val="ListParagraph"/>
+        <w:numPr>
+          <w:ilvl w:val="2"/>
+          <w:numId w:val="3"/>
+        </w:numPr>
+        <w:jc w:val="both"/>
+        <w:rPr>
+          <w:rFonts w:ascii="Times New Roman" w:hAnsi="Times New Roman" w:cs="Times New Roman"/>
+          <w:sz w:val="28"/>
+          <w:szCs w:val="28"/>
+        </w:rPr>
+      </w:pPr>
+      <w:r>
+        <w:rPr>
+          <w:rFonts w:ascii="Times New Roman" w:hAnsi="Times New Roman" w:cs="Times New Roman"/>
+          <w:b/>
+          <w:bCs/>
+          <w:sz w:val="28"/>
+          <w:szCs w:val="28"/>
+        </w:rPr>
+        <w:t>Kinect Studio.</w:t>
+      </w:r>
+    </w:p>
+    <w:p>
+      <w:pPr>
+        <w:pStyle w:val="ListParagraph"/>
+        <w:numPr>
+          <w:ilvl w:val="2"/>
+          <w:numId w:val="3"/>
+        </w:numPr>
+        <w:jc w:val="both"/>
+        <w:rPr>
+          <w:rFonts w:ascii="Times New Roman" w:hAnsi="Times New Roman" w:cs="Times New Roman"/>
+          <w:sz w:val="28"/>
+          <w:szCs w:val="28"/>
+        </w:rPr>
+      </w:pPr>
+      <w:r>
+        <w:rPr>
+          <w:rFonts w:ascii="Times New Roman" w:hAnsi="Times New Roman" w:cs="Times New Roman"/>
+          <w:b/>
+          <w:bCs/>
+          <w:sz w:val="28"/>
+          <w:szCs w:val="28"/>
+        </w:rPr>
+        <w:t>Point Cloud Data (PCD) and Polygon File Format (PLY)</w:t>
+      </w:r>
+    </w:p>
+    <w:p>
+      <w:pPr>
+        <w:pStyle w:val="ListParagraph"/>
+        <w:numPr>
+          <w:ilvl w:val="1"/>
+          <w:numId w:val="3"/>
+        </w:numPr>
+        <w:jc w:val="both"/>
+        <w:rPr>
+          <w:rFonts w:ascii="Times New Roman" w:hAnsi="Times New Roman" w:cs="Times New Roman"/>
+          <w:sz w:val="28"/>
+          <w:szCs w:val="28"/>
+        </w:rPr>
+      </w:pPr>
+      <w:r>
+        <w:rPr>
+          <w:rFonts w:ascii="Times New Roman" w:hAnsi="Times New Roman" w:cs="Times New Roman"/>
+          <w:b/>
+          <w:bCs/>
+          <w:sz w:val="28"/>
+          <w:szCs w:val="28"/>
+        </w:rPr>
+        <w:t>Simulation Data from Make Human and Blender.</w:t>
+      </w:r>
+    </w:p>
+    <w:p>
+      <w:pPr>
+        <w:pStyle w:val="ListParagraph"/>
+        <w:numPr>
+          <w:ilvl w:val="2"/>
+          <w:numId w:val="3"/>
+        </w:numPr>
+        <w:jc w:val="both"/>
+        <w:rPr>
+          <w:rFonts w:ascii="Times New Roman" w:hAnsi="Times New Roman" w:cs="Times New Roman"/>
+          <w:sz w:val="28"/>
+          <w:szCs w:val="28"/>
+        </w:rPr>
+      </w:pPr>
+      <w:r>
+        <w:rPr>
+          <w:rFonts w:ascii="Times New Roman" w:hAnsi="Times New Roman" w:cs="Times New Roman"/>
+          <w:b/>
+          <w:bCs/>
+          <w:sz w:val="28"/>
+          <w:szCs w:val="28"/>
+        </w:rPr>
+        <w:t>Make Human for models.</w:t>
+      </w:r>
+    </w:p>
+    <w:p>
+      <w:pPr>
+        <w:pStyle w:val="ListParagraph"/>
+        <w:numPr>
+          <w:ilvl w:val="2"/>
+          <w:numId w:val="3"/>
+        </w:numPr>
+        <w:jc w:val="both"/>
+        <w:rPr>
+          <w:rFonts w:ascii="Times New Roman" w:hAnsi="Times New Roman" w:cs="Times New Roman"/>
+          <w:sz w:val="28"/>
+          <w:szCs w:val="28"/>
+        </w:rPr>
+      </w:pPr>
+      <w:r>
+        <w:rPr>
+          <w:rFonts w:ascii="Times New Roman" w:hAnsi="Times New Roman" w:cs="Times New Roman"/>
+          <w:b/>
+          <w:bCs/>
+          <w:sz w:val="28"/>
+          <w:szCs w:val="28"/>
+        </w:rPr>
+        <w:t>Blender for animation.</w:t>
+      </w:r>
+    </w:p>
+    <w:p>
+      <w:pPr>
+        <w:pStyle w:val="ListParagraph"/>
+        <w:numPr>
+          <w:ilvl w:val="0"/>
+          <w:numId w:val="1"/>
+        </w:numPr>
+        <w:jc w:val="center"/>
+        <w:rPr>
+          <w:rFonts w:ascii="Times New Roman" w:hAnsi="Times New Roman" w:cs="Times New Roman"/>
+          <w:sz w:val="28"/>
+          <w:szCs w:val="28"/>
+        </w:rPr>
+      </w:pPr>
+      <w:r>
+        <w:rPr>
+          <w:rFonts w:ascii="Times New Roman" w:hAnsi="Times New Roman" w:cs="Times New Roman"/>
+          <w:b/>
+          <w:bCs/>
+          <w:sz w:val="28"/>
+          <w:szCs w:val="28"/>
+        </w:rPr>
+        <w:t>MESH RECONSTRUCTION</w:t>
+      </w:r>
+      <w:r>
+        <w:rPr>
+          <w:rFonts w:ascii="Times New Roman" w:hAnsi="Times New Roman" w:cs="Times New Roman"/>
+          <w:b/>
+          <w:bCs/>
+          <w:sz w:val="28"/>
+          <w:szCs w:val="28"/>
+        </w:rPr>
+        <w:t>.</w:t>
+      </w:r>
+    </w:p>
+    <w:p>
+      <w:pPr>
+        <w:pStyle w:val="ListParagraph"/>
+        <w:numPr>
+          <w:ilvl w:val="1"/>
+          <w:numId w:val="1"/>
+        </w:numPr>
+        <w:jc w:val="both"/>
+        <w:rPr>
+          <w:rFonts w:ascii="Times New Roman" w:hAnsi="Times New Roman" w:cs="Times New Roman"/>
+          <w:sz w:val="28"/>
+          <w:szCs w:val="28"/>
+        </w:rPr>
+      </w:pPr>
+      <w:r>
+        <w:rPr>
+          <w:rFonts w:ascii="Times New Roman" w:hAnsi="Times New Roman" w:cs="Times New Roman"/>
+          <w:b/>
+          <w:bCs/>
+          <w:sz w:val="28"/>
+          <w:szCs w:val="28"/>
+        </w:rPr>
+        <w:t>Real Data Set</w:t>
+      </w:r>
+    </w:p>
+    <w:p>
+      <w:pPr>
+        <w:pStyle w:val="ListParagraph"/>
+        <w:numPr>
+          <w:ilvl w:val="1"/>
+          <w:numId w:val="1"/>
+        </w:numPr>
+        <w:jc w:val="both"/>
+        <w:rPr>
+          <w:rFonts w:ascii="Times New Roman" w:hAnsi="Times New Roman" w:cs="Times New Roman"/>
+          <w:sz w:val="28"/>
+          <w:szCs w:val="28"/>
+        </w:rPr>
+      </w:pPr>
+      <w:r>
+        <w:rPr>
+          <w:rFonts w:ascii="Times New Roman" w:hAnsi="Times New Roman" w:cs="Times New Roman"/>
+          <w:b/>
+          <w:bCs/>
+          <w:sz w:val="28"/>
+          <w:szCs w:val="28"/>
+        </w:rPr>
+        <w:t>Simulation models</w:t>
+      </w:r>
+    </w:p>
+    <w:p>
+      <w:pPr>
+        <w:pStyle w:val="ListParagraph"/>
+        <w:numPr>
+          <w:ilvl w:val="0"/>
+          <w:numId w:val="1"/>
+        </w:numPr>
+        <w:jc w:val="center"/>
+        <w:rPr>
+          <w:rFonts w:ascii="Times New Roman" w:hAnsi="Times New Roman" w:cs="Times New Roman"/>
+          <w:sz w:val="28"/>
+          <w:szCs w:val="28"/>
+        </w:rPr>
+      </w:pPr>
+      <w:r>
+        <w:rPr>
+          <w:rFonts w:ascii="Times New Roman" w:hAnsi="Times New Roman" w:cs="Times New Roman"/>
+          <w:b/>
+          <w:bCs/>
+          <w:sz w:val="28"/>
+          <w:szCs w:val="28"/>
+        </w:rPr>
+        <w:t>CURVATURES MAPS</w:t>
+      </w:r>
+      <w:r>
+        <w:rPr>
+          <w:rFonts w:ascii="Times New Roman" w:hAnsi="Times New Roman" w:cs="Times New Roman"/>
+          <w:b/>
+          <w:bCs/>
+          <w:sz w:val="28"/>
+          <w:szCs w:val="28"/>
+        </w:rPr>
+        <w:t xml:space="preserve"> AND THE WALKING ANALYSIS.</w:t>
+      </w:r>
+    </w:p>
+    <w:p>
+      <w:pPr>
+        <w:pStyle w:val="ListParagraph"/>
+        <w:numPr>
+          <w:ilvl w:val="1"/>
+          <w:numId w:val="1"/>
+        </w:numPr>
+        <w:jc w:val="both"/>
+        <w:rPr>
+          <w:rFonts w:ascii="Times New Roman" w:hAnsi="Times New Roman" w:cs="Times New Roman"/>
+          <w:sz w:val="28"/>
+          <w:szCs w:val="28"/>
+        </w:rPr>
+      </w:pPr>
+      <w:r>
+        <w:rPr>
+          <w:rFonts w:ascii="Times New Roman" w:hAnsi="Times New Roman" w:cs="Times New Roman"/>
+          <w:b/>
+          <w:bCs/>
+          <w:sz w:val="28"/>
+          <w:szCs w:val="28"/>
+        </w:rPr>
+        <w:t>Real Data Set.</w:t>
+      </w:r>
+    </w:p>
+    <w:p>
+      <w:pPr>
+        <w:pStyle w:val="ListParagraph"/>
+        <w:numPr>
+          <w:ilvl w:val="1"/>
+          <w:numId w:val="1"/>
+        </w:numPr>
+        <w:jc w:val="both"/>
+        <w:rPr>
+          <w:rFonts w:ascii="Times New Roman" w:hAnsi="Times New Roman" w:cs="Times New Roman"/>
+          <w:sz w:val="28"/>
+          <w:szCs w:val="28"/>
+        </w:rPr>
+      </w:pPr>
+      <w:r>
+        <w:rPr>
+          <w:rFonts w:ascii="Times New Roman" w:hAnsi="Times New Roman" w:cs="Times New Roman"/>
+          <w:b/>
+          <w:bCs/>
+          <w:sz w:val="28"/>
+          <w:szCs w:val="28"/>
+        </w:rPr>
+        <w:t>Simulation models.</w:t>
+      </w:r>
+    </w:p>
+    <w:p>
+      <w:pPr>
+        <w:pStyle w:val="ListParagraph"/>
+        <w:numPr>
+          <w:ilvl w:val="0"/>
+          <w:numId w:val="1"/>
+        </w:numPr>
+        <w:jc w:val="center"/>
+        <w:rPr>
+          <w:rFonts w:ascii="Times New Roman" w:hAnsi="Times New Roman" w:cs="Times New Roman"/>
+          <w:sz w:val="28"/>
+          <w:szCs w:val="28"/>
+        </w:rPr>
+      </w:pPr>
+      <w:r>
+        <w:rPr>
+          <w:rFonts w:ascii="Times New Roman" w:hAnsi="Times New Roman" w:cs="Times New Roman"/>
+          <w:b/>
+          <w:bCs/>
+          <w:sz w:val="28"/>
+          <w:szCs w:val="28"/>
+        </w:rPr>
+        <w:t>CONCLUSION</w:t>
+      </w:r>
+      <w:r>
+        <w:rPr>
+          <w:rFonts w:ascii="Times New Roman" w:hAnsi="Times New Roman" w:cs="Times New Roman"/>
+          <w:b/>
+          <w:bCs/>
+          <w:sz w:val="28"/>
+          <w:szCs w:val="28"/>
+          <w:lang w:val="vi-VN"/>
+        </w:rPr>
+        <w:t xml:space="preserve"> AND DEVELOPMENT </w:t>
+      </w:r>
+      <w:r>
+        <w:rPr>
+          <w:rFonts w:ascii="Times New Roman" w:hAnsi="Times New Roman" w:cs="Times New Roman"/>
+          <w:b/>
+          <w:bCs/>
+          <w:sz w:val="28"/>
+          <w:szCs w:val="28"/>
+          <w:lang w:val="en-US"/>
+        </w:rPr>
+        <w:t>ORIENTATION.</w:t>
+      </w:r>
+    </w:p>
+    <w:p>
+      <w:pPr>
+        <w:jc w:val="both"/>
+        <w:rPr>
+          <w:rFonts w:ascii="Times New Roman" w:hAnsi="Times New Roman" w:cs="Times New Roman"/>
+          <w:sz w:val="28"/>
+          <w:szCs w:val="28"/>
+        </w:rPr>
+      </w:pPr>
     </w:p>
     <w:p>
       <w:pPr>
@@ -208,8 +960,8 @@
       </w:pPr>
     </w:p>
     <w:sectPr>
-      <w:headerReference w:type="default" r:id="rId6"/>
-      <w:footerReference w:type="default" r:id="rId7"/>
+      <w:headerReference w:type="default" r:id="rId8"/>
+      <w:footerReference w:type="default" r:id="rId9"/>
       <w:pgSz w:w="12240" w:h="15840"/>
       <w:pgMar w:top="1440" w:right="1440" w:bottom="1440" w:left="1440" w:header="708" w:footer="708" w:gutter="0"/>
       <w:cols w:space="708"/>
@@ -251,30 +1003,69 @@
       <w:pStyle w:val="Footer"/>
       <w:rPr>
         <w:rFonts w:ascii="Times New Roman" w:hAnsi="Times New Roman" w:cs="Times New Roman"/>
+        <w:sz w:val="20"/>
+        <w:szCs w:val="20"/>
       </w:rPr>
     </w:pPr>
     <w:r>
       <w:rPr>
         <w:rFonts w:ascii="Times New Roman" w:hAnsi="Times New Roman" w:cs="Times New Roman"/>
-      </w:rPr>
-      <w:t>Da Nang University of Technology and Science</w:t>
+        <w:sz w:val="20"/>
+        <w:szCs w:val="20"/>
+      </w:rPr>
+      <w:t xml:space="preserve">Student: Tran </w:t>
     </w:r>
+    <w:proofErr w:type="spellStart"/>
     <w:r>
       <w:rPr>
         <w:rFonts w:ascii="Times New Roman" w:hAnsi="Times New Roman" w:cs="Times New Roman"/>
+        <w:sz w:val="20"/>
+        <w:szCs w:val="20"/>
+      </w:rPr>
+      <w:t>Khac</w:t>
+    </w:r>
+    <w:proofErr w:type="spellEnd"/>
+    <w:r>
+      <w:rPr>
+        <w:rFonts w:ascii="Times New Roman" w:hAnsi="Times New Roman" w:cs="Times New Roman"/>
+        <w:sz w:val="20"/>
+        <w:szCs w:val="20"/>
+      </w:rPr>
+      <w:t xml:space="preserve"> </w:t>
+    </w:r>
+    <w:proofErr w:type="spellStart"/>
+    <w:r>
+      <w:rPr>
+        <w:rFonts w:ascii="Times New Roman" w:hAnsi="Times New Roman" w:cs="Times New Roman"/>
+        <w:sz w:val="20"/>
+        <w:szCs w:val="20"/>
+      </w:rPr>
+      <w:t>Chinh</w:t>
+    </w:r>
+    <w:proofErr w:type="spellEnd"/>
+    <w:r>
+      <w:rPr>
+        <w:rFonts w:ascii="Times New Roman" w:hAnsi="Times New Roman" w:cs="Times New Roman"/>
+        <w:sz w:val="20"/>
+        <w:szCs w:val="20"/>
       </w:rPr>
       <w:tab/>
     </w:r>
     <w:r>
       <w:rPr>
         <w:rFonts w:ascii="Times New Roman" w:hAnsi="Times New Roman" w:cs="Times New Roman"/>
-      </w:rPr>
-      <w:tab/>
+        <w:sz w:val="20"/>
+        <w:szCs w:val="20"/>
+      </w:rPr>
+      <w:t>Instructor: Jean Meunier</w:t>
     </w:r>
     <w:r>
       <w:rPr>
         <w:rFonts w:ascii="Times New Roman" w:hAnsi="Times New Roman" w:cs="Times New Roman"/>
-      </w:rPr>
+        <w:sz w:val="20"/>
+        <w:szCs w:val="20"/>
+      </w:rPr>
+      <w:tab/>
       <w:t xml:space="preserve">Page </w:t>
     </w:r>
     <w:r>
@@ -282,6 +1073,8 @@
         <w:rFonts w:ascii="Times New Roman" w:hAnsi="Times New Roman" w:cs="Times New Roman"/>
         <w:b/>
         <w:bCs/>
+        <w:sz w:val="20"/>
+        <w:szCs w:val="20"/>
       </w:rPr>
       <w:fldChar w:fldCharType="begin"/>
     </w:r>
@@ -290,6 +1083,8 @@
         <w:rFonts w:ascii="Times New Roman" w:hAnsi="Times New Roman" w:cs="Times New Roman"/>
         <w:b/>
         <w:bCs/>
+        <w:sz w:val="20"/>
+        <w:szCs w:val="20"/>
       </w:rPr>
       <w:instrText xml:space="preserve"> PAGE  \* Arabic  \* MERGEFORMAT </w:instrText>
     </w:r>
@@ -298,6 +1093,8 @@
         <w:rFonts w:ascii="Times New Roman" w:hAnsi="Times New Roman" w:cs="Times New Roman"/>
         <w:b/>
         <w:bCs/>
+        <w:sz w:val="20"/>
+        <w:szCs w:val="20"/>
       </w:rPr>
       <w:fldChar w:fldCharType="separate"/>
     </w:r>
@@ -307,6 +1104,8 @@
         <w:b/>
         <w:bCs/>
         <w:noProof/>
+        <w:sz w:val="20"/>
+        <w:szCs w:val="20"/>
       </w:rPr>
       <w:t>1</w:t>
     </w:r>
@@ -315,12 +1114,16 @@
         <w:rFonts w:ascii="Times New Roman" w:hAnsi="Times New Roman" w:cs="Times New Roman"/>
         <w:b/>
         <w:bCs/>
+        <w:sz w:val="20"/>
+        <w:szCs w:val="20"/>
       </w:rPr>
       <w:fldChar w:fldCharType="end"/>
     </w:r>
     <w:r>
       <w:rPr>
         <w:rFonts w:ascii="Times New Roman" w:hAnsi="Times New Roman" w:cs="Times New Roman"/>
+        <w:sz w:val="20"/>
+        <w:szCs w:val="20"/>
       </w:rPr>
       <w:t xml:space="preserve"> of </w:t>
     </w:r>
@@ -329,6 +1132,8 @@
         <w:rFonts w:ascii="Times New Roman" w:hAnsi="Times New Roman" w:cs="Times New Roman"/>
         <w:b/>
         <w:bCs/>
+        <w:sz w:val="20"/>
+        <w:szCs w:val="20"/>
       </w:rPr>
       <w:fldChar w:fldCharType="begin"/>
     </w:r>
@@ -337,6 +1142,8 @@
         <w:rFonts w:ascii="Times New Roman" w:hAnsi="Times New Roman" w:cs="Times New Roman"/>
         <w:b/>
         <w:bCs/>
+        <w:sz w:val="20"/>
+        <w:szCs w:val="20"/>
       </w:rPr>
       <w:instrText xml:space="preserve"> NUMPAGES  \* Arabic  \* MERGEFORMAT </w:instrText>
     </w:r>
@@ -345,6 +1152,8 @@
         <w:rFonts w:ascii="Times New Roman" w:hAnsi="Times New Roman" w:cs="Times New Roman"/>
         <w:b/>
         <w:bCs/>
+        <w:sz w:val="20"/>
+        <w:szCs w:val="20"/>
       </w:rPr>
       <w:fldChar w:fldCharType="separate"/>
     </w:r>
@@ -354,6 +1163,8 @@
         <w:b/>
         <w:bCs/>
         <w:noProof/>
+        <w:sz w:val="20"/>
+        <w:szCs w:val="20"/>
       </w:rPr>
       <w:t>2</w:t>
     </w:r>
@@ -362,6 +1173,8 @@
         <w:rFonts w:ascii="Times New Roman" w:hAnsi="Times New Roman" w:cs="Times New Roman"/>
         <w:b/>
         <w:bCs/>
+        <w:sz w:val="20"/>
+        <w:szCs w:val="20"/>
       </w:rPr>
       <w:fldChar w:fldCharType="end"/>
     </w:r>
@@ -401,11 +1214,15 @@
       <w:pStyle w:val="Header"/>
       <w:rPr>
         <w:rFonts w:ascii="Times New Roman" w:hAnsi="Times New Roman" w:cs="Times New Roman"/>
+        <w:sz w:val="20"/>
+        <w:szCs w:val="20"/>
       </w:rPr>
     </w:pPr>
     <w:r>
       <w:rPr>
         <w:rFonts w:ascii="Times New Roman" w:hAnsi="Times New Roman" w:cs="Times New Roman"/>
+        <w:sz w:val="20"/>
+        <w:szCs w:val="20"/>
       </w:rPr>
       <w:t xml:space="preserve">Tran </w:t>
     </w:r>
@@ -413,6 +1230,8 @@
     <w:r>
       <w:rPr>
         <w:rFonts w:ascii="Times New Roman" w:hAnsi="Times New Roman" w:cs="Times New Roman"/>
+        <w:sz w:val="20"/>
+        <w:szCs w:val="20"/>
       </w:rPr>
       <w:t>Khac</w:t>
     </w:r>
@@ -420,6 +1239,8 @@
     <w:r>
       <w:rPr>
         <w:rFonts w:ascii="Times New Roman" w:hAnsi="Times New Roman" w:cs="Times New Roman"/>
+        <w:sz w:val="20"/>
+        <w:szCs w:val="20"/>
       </w:rPr>
       <w:t xml:space="preserve"> </w:t>
     </w:r>
@@ -427,6 +1248,8 @@
     <w:r>
       <w:rPr>
         <w:rFonts w:ascii="Times New Roman" w:hAnsi="Times New Roman" w:cs="Times New Roman"/>
+        <w:sz w:val="20"/>
+        <w:szCs w:val="20"/>
       </w:rPr>
       <w:t>Chinh</w:t>
     </w:r>
@@ -434,6 +1257,8 @@
     <w:r>
       <w:rPr>
         <w:rFonts w:ascii="Times New Roman" w:hAnsi="Times New Roman" w:cs="Times New Roman"/>
+        <w:sz w:val="20"/>
+        <w:szCs w:val="20"/>
       </w:rPr>
       <w:tab/>
       <w:t>Analysis of Walking</w:t>
@@ -441,12 +1266,416 @@
     <w:r>
       <w:rPr>
         <w:rFonts w:ascii="Times New Roman" w:hAnsi="Times New Roman" w:cs="Times New Roman"/>
+        <w:sz w:val="20"/>
+        <w:szCs w:val="20"/>
       </w:rPr>
       <w:tab/>
       <w:t>15PFIEV3</w:t>
     </w:r>
   </w:p>
 </w:hdr>
+</file>
+
+<file path=word/numbering.xml><?xml version="1.0" encoding="utf-8"?>
+<w:numbering xmlns:wpc="http://schemas.microsoft.com/office/word/2010/wordprocessingCanvas" xmlns:cx="http://schemas.microsoft.com/office/drawing/2014/chartex" xmlns:cx1="http://schemas.microsoft.com/office/drawing/2015/9/8/chartex" xmlns:cx2="http://schemas.microsoft.com/office/drawing/2015/10/21/chartex" xmlns:cx3="http://schemas.microsoft.com/office/drawing/2016/5/9/chartex" xmlns:cx4="http://schemas.microsoft.com/office/drawing/2016/5/10/chartex" xmlns:cx5="http://schemas.microsoft.com/office/drawing/2016/5/11/chartex" xmlns:cx6="http://schemas.microsoft.com/office/drawing/2016/5/12/chartex" xmlns:cx7="http://schemas.microsoft.com/office/drawing/2016/5/13/chartex" xmlns:cx8="http://schemas.microsoft.com/office/drawing/2016/5/14/chartex" xmlns:mc="http://schemas.openxmlformats.org/markup-compatibility/2006" xmlns:aink="http://schemas.microsoft.com/office/drawing/2016/ink" xmlns:am3d="http://schemas.microsoft.com/office/drawing/2017/model3d" xmlns:o="urn:schemas-microsoft-com:office:office" xmlns:r="http://schemas.openxmlformats.org/officeDocument/2006/relationships" xmlns:m="http://schemas.openxmlformats.org/officeDocument/2006/math" xmlns:v="urn:schemas-microsoft-com:vml" xmlns:wp14="http://schemas.microsoft.com/office/word/2010/wordprocessingDrawing" xmlns:wp="http://schemas.openxmlformats.org/drawingml/2006/wordprocessingDrawing" xmlns:w10="urn:schemas-microsoft-com:office:word" xmlns:w="http://schemas.openxmlformats.org/wordprocessingml/2006/main" xmlns:w14="http://schemas.microsoft.com/office/word/2010/wordml" xmlns:w15="http://schemas.microsoft.com/office/word/2012/wordml" xmlns:w16cex="http://schemas.microsoft.com/office/word/2018/wordml/cex" xmlns:w16cid="http://schemas.microsoft.com/office/word/2016/wordml/cid" xmlns:w16="http://schemas.microsoft.com/office/word/2018/wordml" xmlns:w16se="http://schemas.microsoft.com/office/word/2015/wordml/symex" xmlns:wpg="http://schemas.microsoft.com/office/word/2010/wordprocessingGroup" xmlns:wpi="http://schemas.microsoft.com/office/word/2010/wordprocessingInk" xmlns:wne="http://schemas.microsoft.com/office/word/2006/wordml" xmlns:wps="http://schemas.microsoft.com/office/word/2010/wordprocessingShape" mc:Ignorable="w14 w15 w16se w16cid w16 w16cex wp14">
+  <w:abstractNum w:abstractNumId="0" w15:restartNumberingAfterBreak="0">
+    <w:nsid w:val="281F697D"/>
+    <w:multiLevelType w:val="multilevel"/>
+    <w:tmpl w:val="2DDA50B4"/>
+    <w:lvl w:ilvl="0">
+      <w:start w:val="1"/>
+      <w:numFmt w:val="upperRoman"/>
+      <w:lvlText w:val="Chapter %1:"/>
+      <w:lvlJc w:val="left"/>
+      <w:pPr>
+        <w:ind w:left="0" w:firstLine="0"/>
+      </w:pPr>
+      <w:rPr>
+        <w:rFonts w:ascii="Times New Roman" w:hAnsi="Times New Roman" w:hint="default"/>
+        <w:b/>
+        <w:i w:val="0"/>
+        <w:sz w:val="28"/>
+      </w:rPr>
+    </w:lvl>
+    <w:lvl w:ilvl="1">
+      <w:start w:val="1"/>
+      <w:numFmt w:val="decimal"/>
+      <w:lvlText w:val="%2. "/>
+      <w:lvlJc w:val="left"/>
+      <w:pPr>
+        <w:ind w:left="0" w:firstLine="0"/>
+      </w:pPr>
+      <w:rPr>
+        <w:rFonts w:ascii="Times New Roman" w:hAnsi="Times New Roman" w:hint="default"/>
+        <w:b/>
+        <w:i w:val="0"/>
+        <w:sz w:val="26"/>
+      </w:rPr>
+    </w:lvl>
+    <w:lvl w:ilvl="2">
+      <w:start w:val="1"/>
+      <w:numFmt w:val="decimal"/>
+      <w:lvlText w:val="%3.%2. "/>
+      <w:lvlJc w:val="left"/>
+      <w:pPr>
+        <w:ind w:left="0" w:firstLine="0"/>
+      </w:pPr>
+      <w:rPr>
+        <w:rFonts w:ascii="Times New Roman" w:hAnsi="Times New Roman" w:hint="default"/>
+        <w:b/>
+        <w:i/>
+        <w:sz w:val="26"/>
+      </w:rPr>
+    </w:lvl>
+    <w:lvl w:ilvl="3">
+      <w:start w:val="1"/>
+      <w:numFmt w:val="decimal"/>
+      <w:lvlText w:val="%2.%3.%4. "/>
+      <w:lvlJc w:val="left"/>
+      <w:pPr>
+        <w:ind w:left="0" w:firstLine="0"/>
+      </w:pPr>
+      <w:rPr>
+        <w:rFonts w:ascii="Times New Roman" w:hAnsi="Times New Roman" w:hint="default"/>
+        <w:b/>
+        <w:i/>
+        <w:sz w:val="26"/>
+      </w:rPr>
+    </w:lvl>
+    <w:lvl w:ilvl="4">
+      <w:start w:val="1"/>
+      <w:numFmt w:val="lowerLetter"/>
+      <w:lvlText w:val="%5)"/>
+      <w:lvlJc w:val="left"/>
+      <w:pPr>
+        <w:ind w:left="0" w:firstLine="0"/>
+      </w:pPr>
+      <w:rPr>
+        <w:rFonts w:hint="default"/>
+      </w:rPr>
+    </w:lvl>
+    <w:lvl w:ilvl="5">
+      <w:start w:val="1"/>
+      <w:numFmt w:val="lowerRoman"/>
+      <w:lvlText w:val="(%6)"/>
+      <w:lvlJc w:val="left"/>
+      <w:pPr>
+        <w:ind w:left="0" w:firstLine="0"/>
+      </w:pPr>
+      <w:rPr>
+        <w:rFonts w:hint="default"/>
+      </w:rPr>
+    </w:lvl>
+    <w:lvl w:ilvl="6">
+      <w:start w:val="1"/>
+      <w:numFmt w:val="decimal"/>
+      <w:lvlText w:val="%7."/>
+      <w:lvlJc w:val="left"/>
+      <w:pPr>
+        <w:ind w:left="0" w:firstLine="0"/>
+      </w:pPr>
+      <w:rPr>
+        <w:rFonts w:hint="default"/>
+      </w:rPr>
+    </w:lvl>
+    <w:lvl w:ilvl="7">
+      <w:start w:val="1"/>
+      <w:numFmt w:val="lowerLetter"/>
+      <w:lvlText w:val="%8."/>
+      <w:lvlJc w:val="left"/>
+      <w:pPr>
+        <w:ind w:left="0" w:firstLine="0"/>
+      </w:pPr>
+      <w:rPr>
+        <w:rFonts w:hint="default"/>
+      </w:rPr>
+    </w:lvl>
+    <w:lvl w:ilvl="8">
+      <w:start w:val="1"/>
+      <w:numFmt w:val="lowerRoman"/>
+      <w:lvlText w:val="%9."/>
+      <w:lvlJc w:val="left"/>
+      <w:pPr>
+        <w:ind w:left="0" w:firstLine="0"/>
+      </w:pPr>
+      <w:rPr>
+        <w:rFonts w:hint="default"/>
+      </w:rPr>
+    </w:lvl>
+  </w:abstractNum>
+  <w:abstractNum w:abstractNumId="1" w15:restartNumberingAfterBreak="0">
+    <w:nsid w:val="479D1001"/>
+    <w:multiLevelType w:val="multilevel"/>
+    <w:tmpl w:val="BB1E064A"/>
+    <w:lvl w:ilvl="0">
+      <w:start w:val="1"/>
+      <w:numFmt w:val="upperRoman"/>
+      <w:lvlText w:val="Chapter %1:"/>
+      <w:lvlJc w:val="left"/>
+      <w:pPr>
+        <w:ind w:left="0" w:firstLine="0"/>
+      </w:pPr>
+      <w:rPr>
+        <w:rFonts w:ascii="Times New Roman" w:hAnsi="Times New Roman" w:hint="default"/>
+        <w:b/>
+        <w:i w:val="0"/>
+        <w:sz w:val="28"/>
+      </w:rPr>
+    </w:lvl>
+    <w:lvl w:ilvl="1">
+      <w:start w:val="1"/>
+      <w:numFmt w:val="decimal"/>
+      <w:lvlText w:val="%2. "/>
+      <w:lvlJc w:val="left"/>
+      <w:pPr>
+        <w:ind w:left="0" w:firstLine="0"/>
+      </w:pPr>
+      <w:rPr>
+        <w:rFonts w:ascii="Times New Roman" w:hAnsi="Times New Roman" w:hint="default"/>
+        <w:b/>
+        <w:i w:val="0"/>
+        <w:sz w:val="26"/>
+      </w:rPr>
+    </w:lvl>
+    <w:lvl w:ilvl="2">
+      <w:start w:val="1"/>
+      <w:numFmt w:val="decimal"/>
+      <w:lvlText w:val="%2.%3. "/>
+      <w:lvlJc w:val="left"/>
+      <w:pPr>
+        <w:ind w:left="0" w:firstLine="0"/>
+      </w:pPr>
+      <w:rPr>
+        <w:rFonts w:ascii="Times New Roman" w:hAnsi="Times New Roman" w:hint="default"/>
+        <w:b/>
+        <w:i/>
+        <w:sz w:val="26"/>
+      </w:rPr>
+    </w:lvl>
+    <w:lvl w:ilvl="3">
+      <w:start w:val="1"/>
+      <w:numFmt w:val="decimal"/>
+      <w:lvlText w:val="%2.%3.%4. "/>
+      <w:lvlJc w:val="left"/>
+      <w:pPr>
+        <w:ind w:left="0" w:firstLine="0"/>
+      </w:pPr>
+      <w:rPr>
+        <w:rFonts w:ascii="Times New Roman" w:hAnsi="Times New Roman" w:hint="default"/>
+        <w:b/>
+        <w:i/>
+        <w:sz w:val="26"/>
+      </w:rPr>
+    </w:lvl>
+    <w:lvl w:ilvl="4">
+      <w:start w:val="1"/>
+      <w:numFmt w:val="lowerLetter"/>
+      <w:lvlText w:val="%5)"/>
+      <w:lvlJc w:val="left"/>
+      <w:pPr>
+        <w:ind w:left="0" w:firstLine="0"/>
+      </w:pPr>
+      <w:rPr>
+        <w:rFonts w:hint="default"/>
+      </w:rPr>
+    </w:lvl>
+    <w:lvl w:ilvl="5">
+      <w:start w:val="1"/>
+      <w:numFmt w:val="lowerRoman"/>
+      <w:lvlText w:val="(%6)"/>
+      <w:lvlJc w:val="left"/>
+      <w:pPr>
+        <w:ind w:left="0" w:firstLine="0"/>
+      </w:pPr>
+      <w:rPr>
+        <w:rFonts w:hint="default"/>
+      </w:rPr>
+    </w:lvl>
+    <w:lvl w:ilvl="6">
+      <w:start w:val="1"/>
+      <w:numFmt w:val="decimal"/>
+      <w:lvlText w:val="%7."/>
+      <w:lvlJc w:val="left"/>
+      <w:pPr>
+        <w:ind w:left="0" w:firstLine="0"/>
+      </w:pPr>
+      <w:rPr>
+        <w:rFonts w:hint="default"/>
+      </w:rPr>
+    </w:lvl>
+    <w:lvl w:ilvl="7">
+      <w:start w:val="1"/>
+      <w:numFmt w:val="lowerLetter"/>
+      <w:lvlText w:val="%8."/>
+      <w:lvlJc w:val="left"/>
+      <w:pPr>
+        <w:ind w:left="0" w:firstLine="0"/>
+      </w:pPr>
+      <w:rPr>
+        <w:rFonts w:hint="default"/>
+      </w:rPr>
+    </w:lvl>
+    <w:lvl w:ilvl="8">
+      <w:start w:val="1"/>
+      <w:numFmt w:val="lowerRoman"/>
+      <w:lvlText w:val="%9."/>
+      <w:lvlJc w:val="left"/>
+      <w:pPr>
+        <w:ind w:left="0" w:firstLine="0"/>
+      </w:pPr>
+      <w:rPr>
+        <w:rFonts w:hint="default"/>
+      </w:rPr>
+    </w:lvl>
+  </w:abstractNum>
+  <w:num w:numId="1">
+    <w:abstractNumId w:val="0"/>
+  </w:num>
+  <w:num w:numId="2">
+    <w:abstractNumId w:val="0"/>
+    <w:lvlOverride w:ilvl="0">
+      <w:lvl w:ilvl="0">
+        <w:start w:val="1"/>
+        <w:numFmt w:val="upperRoman"/>
+        <w:lvlText w:val="Chapter %1:"/>
+        <w:lvlJc w:val="left"/>
+        <w:pPr>
+          <w:ind w:left="0" w:firstLine="0"/>
+        </w:pPr>
+        <w:rPr>
+          <w:rFonts w:ascii="Times New Roman" w:hAnsi="Times New Roman" w:hint="default"/>
+          <w:b/>
+          <w:i w:val="0"/>
+          <w:sz w:val="28"/>
+        </w:rPr>
+      </w:lvl>
+    </w:lvlOverride>
+    <w:lvlOverride w:ilvl="1">
+      <w:lvl w:ilvl="1">
+        <w:start w:val="1"/>
+        <w:numFmt w:val="decimal"/>
+        <w:lvlText w:val="%2. "/>
+        <w:lvlJc w:val="left"/>
+        <w:pPr>
+          <w:ind w:left="0" w:firstLine="0"/>
+        </w:pPr>
+        <w:rPr>
+          <w:rFonts w:ascii="Times New Roman" w:hAnsi="Times New Roman" w:hint="default"/>
+          <w:b/>
+          <w:i w:val="0"/>
+          <w:sz w:val="26"/>
+        </w:rPr>
+      </w:lvl>
+    </w:lvlOverride>
+    <w:lvlOverride w:ilvl="2">
+      <w:lvl w:ilvl="2">
+        <w:start w:val="1"/>
+        <w:numFmt w:val="decimal"/>
+        <w:lvlText w:val="%2.%3. "/>
+        <w:lvlJc w:val="left"/>
+        <w:pPr>
+          <w:ind w:left="0" w:firstLine="0"/>
+        </w:pPr>
+        <w:rPr>
+          <w:rFonts w:ascii="Times New Roman" w:hAnsi="Times New Roman" w:hint="default"/>
+          <w:b/>
+          <w:i/>
+          <w:sz w:val="26"/>
+        </w:rPr>
+      </w:lvl>
+    </w:lvlOverride>
+    <w:lvlOverride w:ilvl="3">
+      <w:lvl w:ilvl="3">
+        <w:start w:val="1"/>
+        <w:numFmt w:val="decimal"/>
+        <w:lvlText w:val="%2.%3.%4. "/>
+        <w:lvlJc w:val="left"/>
+        <w:pPr>
+          <w:ind w:left="0" w:firstLine="0"/>
+        </w:pPr>
+        <w:rPr>
+          <w:rFonts w:ascii="Times New Roman" w:hAnsi="Times New Roman" w:hint="default"/>
+          <w:b/>
+          <w:i/>
+          <w:sz w:val="26"/>
+        </w:rPr>
+      </w:lvl>
+    </w:lvlOverride>
+    <w:lvlOverride w:ilvl="4">
+      <w:lvl w:ilvl="4">
+        <w:start w:val="1"/>
+        <w:numFmt w:val="lowerLetter"/>
+        <w:lvlText w:val="%5)"/>
+        <w:lvlJc w:val="left"/>
+        <w:pPr>
+          <w:ind w:left="0" w:firstLine="0"/>
+        </w:pPr>
+        <w:rPr>
+          <w:rFonts w:hint="default"/>
+        </w:rPr>
+      </w:lvl>
+    </w:lvlOverride>
+    <w:lvlOverride w:ilvl="5">
+      <w:lvl w:ilvl="5">
+        <w:start w:val="1"/>
+        <w:numFmt w:val="lowerRoman"/>
+        <w:lvlText w:val="(%6)"/>
+        <w:lvlJc w:val="left"/>
+        <w:pPr>
+          <w:ind w:left="0" w:firstLine="0"/>
+        </w:pPr>
+        <w:rPr>
+          <w:rFonts w:hint="default"/>
+        </w:rPr>
+      </w:lvl>
+    </w:lvlOverride>
+    <w:lvlOverride w:ilvl="6">
+      <w:lvl w:ilvl="6">
+        <w:start w:val="1"/>
+        <w:numFmt w:val="decimal"/>
+        <w:lvlText w:val="%7."/>
+        <w:lvlJc w:val="left"/>
+        <w:pPr>
+          <w:ind w:left="0" w:firstLine="0"/>
+        </w:pPr>
+        <w:rPr>
+          <w:rFonts w:hint="default"/>
+        </w:rPr>
+      </w:lvl>
+    </w:lvlOverride>
+    <w:lvlOverride w:ilvl="7">
+      <w:lvl w:ilvl="7">
+        <w:start w:val="1"/>
+        <w:numFmt w:val="lowerLetter"/>
+        <w:lvlText w:val="%8."/>
+        <w:lvlJc w:val="left"/>
+        <w:pPr>
+          <w:ind w:left="0" w:firstLine="0"/>
+        </w:pPr>
+        <w:rPr>
+          <w:rFonts w:hint="default"/>
+        </w:rPr>
+      </w:lvl>
+    </w:lvlOverride>
+    <w:lvlOverride w:ilvl="8">
+      <w:lvl w:ilvl="8">
+        <w:start w:val="1"/>
+        <w:numFmt w:val="lowerRoman"/>
+        <w:lvlText w:val="%9."/>
+        <w:lvlJc w:val="left"/>
+        <w:pPr>
+          <w:ind w:left="0" w:firstLine="0"/>
+        </w:pPr>
+        <w:rPr>
+          <w:rFonts w:hint="default"/>
+        </w:rPr>
+      </w:lvl>
+    </w:lvlOverride>
+  </w:num>
+  <w:num w:numId="3">
+    <w:abstractNumId w:val="1"/>
+  </w:num>
+</w:numbering>
 </file>
 
 <file path=word/styles.xml><?xml version="1.0" encoding="utf-8"?>
@@ -919,6 +2148,17 @@
     <w:uiPriority w:val="99"/>
     <w:rsid w:val="0098239B"/>
   </w:style>
+  <w:style w:type="paragraph" w:styleId="ListParagraph">
+    <w:name w:val="List Paragraph"/>
+    <w:basedOn w:val="Normal"/>
+    <w:uiPriority w:val="34"/>
+    <w:qFormat/>
+    <w:rsid w:val="00F76156"/>
+    <w:pPr>
+      <w:ind w:left="720"/>
+      <w:contextualSpacing/>
+    </w:pPr>
+  </w:style>
 </w:styles>
 </file>
 
@@ -1215,4 +2455,16 @@
     </a:ext>
   </a:extLst>
 </a:theme>
+</file>
+
+<file path=customXml/item1.xml><?xml version="1.0" encoding="utf-8"?>
+<b:Sources xmlns:b="http://schemas.openxmlformats.org/officeDocument/2006/bibliography" xmlns="http://schemas.openxmlformats.org/officeDocument/2006/bibliography" SelectedStyle="\APASixthEditionOfficeOnline.xsl" StyleName="APA" Version="6"/>
+</file>
+
+<file path=customXml/itemProps1.xml><?xml version="1.0" encoding="utf-8"?>
+<ds:datastoreItem xmlns:ds="http://schemas.openxmlformats.org/officeDocument/2006/customXml" ds:itemID="{93B95B4D-4014-44E8-8627-C0CBB92D1AE1}">
+  <ds:schemaRefs>
+    <ds:schemaRef ds:uri="http://schemas.openxmlformats.org/officeDocument/2006/bibliography"/>
+  </ds:schemaRefs>
+</ds:datastoreItem>
 </file>
</xml_diff>